<commit_message>
Full data for restaurant
</commit_message>
<xml_diff>
--- a/Statistical analysis plan.docx
+++ b/Statistical analysis plan.docx
@@ -49,8 +49,6 @@
           <w:szCs w:val="40"/>
         </w:rPr>
       </w:pPr>
-      <w:bookmarkStart w:id="0" w:name="_GoBack"/>
-      <w:bookmarkEnd w:id="0"/>
     </w:p>
     <w:p>
       <w:pPr>
@@ -93,6 +91,13 @@
           <w:szCs w:val="40"/>
         </w:rPr>
         <w:t xml:space="preserve">Model: </w:t>
+      </w:r>
+      <w:r>
+        <w:rPr>
+          <w:sz w:val="40"/>
+          <w:szCs w:val="40"/>
+        </w:rPr>
+        <w:t xml:space="preserve">Simple linear regression, </w:t>
       </w:r>
       <w:r>
         <w:rPr>
@@ -182,7 +187,6 @@
     <w:p>
       <w:pPr>
         <w:rPr>
-          <w:rFonts w:hint="eastAsia"/>
           <w:sz w:val="40"/>
           <w:szCs w:val="40"/>
         </w:rPr>
@@ -267,21 +271,7 @@
           <w:sz w:val="40"/>
           <w:szCs w:val="40"/>
         </w:rPr>
-        <w:t xml:space="preserve">C) restaurant; </w:t>
-      </w:r>
-      <w:r>
-        <w:rPr>
-          <w:sz w:val="40"/>
-          <w:szCs w:val="40"/>
-        </w:rPr>
-        <w:t xml:space="preserve">Percentage of certain restaurant Company; </w:t>
-      </w:r>
-      <w:r>
-        <w:rPr>
-          <w:sz w:val="40"/>
-          <w:szCs w:val="40"/>
-        </w:rPr>
-        <w:t xml:space="preserve">Percentage of </w:t>
+        <w:t xml:space="preserve">C) restaurant; Percentage of </w:t>
       </w:r>
       <w:r>
         <w:rPr>
@@ -328,23 +318,51 @@
           <w:sz w:val="40"/>
           <w:szCs w:val="40"/>
         </w:rPr>
-        <w:t xml:space="preserve">, Poverty, Smoking, </w:t>
-      </w:r>
-      <w:proofErr w:type="spellStart"/>
-      <w:r>
-        <w:rPr>
-          <w:sz w:val="40"/>
-          <w:szCs w:val="40"/>
-        </w:rPr>
-        <w:t>Surgary_Drink</w:t>
-      </w:r>
-      <w:proofErr w:type="spellEnd"/>
-      <w:r>
-        <w:rPr>
-          <w:sz w:val="40"/>
-          <w:szCs w:val="40"/>
-        </w:rPr>
-        <w:t>, Exercise.</w:t>
+        <w:t xml:space="preserve">, </w:t>
+      </w:r>
+      <w:r>
+        <w:rPr>
+          <w:sz w:val="40"/>
+          <w:szCs w:val="40"/>
+        </w:rPr>
+        <w:t>age0to44</w:t>
+      </w:r>
+      <w:r>
+        <w:rPr>
+          <w:sz w:val="40"/>
+          <w:szCs w:val="40"/>
+        </w:rPr>
+        <w:t>_</w:t>
+      </w:r>
+      <w:bookmarkStart w:id="0" w:name="_GoBack"/>
+      <w:bookmarkEnd w:id="0"/>
+      <w:r>
+        <w:rPr>
+          <w:sz w:val="40"/>
+          <w:szCs w:val="40"/>
+        </w:rPr>
+        <w:t>rate</w:t>
+      </w:r>
+      <w:r>
+        <w:rPr>
+          <w:sz w:val="40"/>
+          <w:szCs w:val="40"/>
+        </w:rPr>
+        <w:t xml:space="preserve">, </w:t>
+      </w:r>
+      <w:r>
+        <w:rPr>
+          <w:sz w:val="40"/>
+          <w:szCs w:val="40"/>
+        </w:rPr>
+        <w:t xml:space="preserve">Poverty, Smoking, </w:t>
+      </w:r>
+      <w:r>
+        <w:rPr>
+          <w:sz w:val="40"/>
+          <w:szCs w:val="40"/>
+        </w:rPr>
+        <w:t>Exercise.</w:t>
       </w:r>
     </w:p>
     <w:p>
@@ -444,14 +462,7 @@
           <w:sz w:val="40"/>
           <w:szCs w:val="40"/>
         </w:rPr>
-        <w:t xml:space="preserve"> </w:t>
-      </w:r>
-      <w:r>
-        <w:rPr>
-          <w:sz w:val="40"/>
-          <w:szCs w:val="40"/>
-        </w:rPr>
-        <w:t>Smoking</w:t>
+        <w:t xml:space="preserve"> Smoking</w:t>
       </w:r>
       <w:r>
         <w:rPr>
@@ -474,14 +485,7 @@
           <w:sz w:val="40"/>
           <w:szCs w:val="40"/>
         </w:rPr>
-        <w:t xml:space="preserve"> + </w:t>
-      </w:r>
-      <w:r>
-        <w:rPr>
-          <w:sz w:val="40"/>
-          <w:szCs w:val="40"/>
-        </w:rPr>
-        <w:t>Exercise</w:t>
+        <w:t xml:space="preserve"> + Exercise</w:t>
       </w:r>
     </w:p>
     <w:p>

</xml_diff>

<commit_message>
combining two datasets by boro and fitting linear regression
</commit_message>
<xml_diff>
--- a/Statistical analysis plan.docx
+++ b/Statistical analysis plan.docx
@@ -1,6 +1,6 @@
 
 <file path=word/document.xml><?xml version="1.0" encoding="utf-8"?>
-<w:document xmlns:wpc="http://schemas.microsoft.com/office/word/2010/wordprocessingCanvas" xmlns:cx="http://schemas.microsoft.com/office/drawing/2014/chartex" xmlns:cx1="http://schemas.microsoft.com/office/drawing/2015/9/8/chartex" xmlns:cx2="http://schemas.microsoft.com/office/drawing/2015/10/21/chartex" xmlns:cx3="http://schemas.microsoft.com/office/drawing/2016/5/9/chartex" xmlns:cx4="http://schemas.microsoft.com/office/drawing/2016/5/10/chartex" xmlns:cx5="http://schemas.microsoft.com/office/drawing/2016/5/11/chartex" xmlns:cx6="http://schemas.microsoft.com/office/drawing/2016/5/12/chartex" xmlns:cx7="http://schemas.microsoft.com/office/drawing/2016/5/13/chartex" xmlns:cx8="http://schemas.microsoft.com/office/drawing/2016/5/14/chartex" xmlns:mc="http://schemas.openxmlformats.org/markup-compatibility/2006" xmlns:aink="http://schemas.microsoft.com/office/drawing/2016/ink" xmlns:am3d="http://schemas.microsoft.com/office/drawing/2017/model3d" xmlns:o="urn:schemas-microsoft-com:office:office" xmlns:r="http://schemas.openxmlformats.org/officeDocument/2006/relationships" xmlns:m="http://schemas.openxmlformats.org/officeDocument/2006/math" xmlns:v="urn:schemas-microsoft-com:vml" xmlns:wp14="http://schemas.microsoft.com/office/word/2010/wordprocessingDrawing" xmlns:wp="http://schemas.openxmlformats.org/drawingml/2006/wordprocessingDrawing" xmlns:w10="urn:schemas-microsoft-com:office:word" xmlns:w="http://schemas.openxmlformats.org/wordprocessingml/2006/main" xmlns:w14="http://schemas.microsoft.com/office/word/2010/wordml" xmlns:w15="http://schemas.microsoft.com/office/word/2012/wordml" xmlns:w16cid="http://schemas.microsoft.com/office/word/2016/wordml/cid" xmlns:w16se="http://schemas.microsoft.com/office/word/2015/wordml/symex" xmlns:wpg="http://schemas.microsoft.com/office/word/2010/wordprocessingGroup" xmlns:wpi="http://schemas.microsoft.com/office/word/2010/wordprocessingInk" xmlns:wne="http://schemas.microsoft.com/office/word/2006/wordml" xmlns:wps="http://schemas.microsoft.com/office/word/2010/wordprocessingShape" mc:Ignorable="w14 w15 w16se w16cid wp14">
+<w:document xmlns:wpc="http://schemas.microsoft.com/office/word/2010/wordprocessingCanvas" xmlns:mo="http://schemas.microsoft.com/office/mac/office/2008/main" xmlns:mc="http://schemas.openxmlformats.org/markup-compatibility/2006" xmlns:mv="urn:schemas-microsoft-com:mac:vml" xmlns:o="urn:schemas-microsoft-com:office:office" xmlns:r="http://schemas.openxmlformats.org/officeDocument/2006/relationships" xmlns:m="http://schemas.openxmlformats.org/officeDocument/2006/math" xmlns:v="urn:schemas-microsoft-com:vml" xmlns:wp14="http://schemas.microsoft.com/office/word/2010/wordprocessingDrawing" xmlns:wp="http://schemas.openxmlformats.org/drawingml/2006/wordprocessingDrawing" xmlns:w10="urn:schemas-microsoft-com:office:word" xmlns:w="http://schemas.openxmlformats.org/wordprocessingml/2006/main" xmlns:w14="http://schemas.microsoft.com/office/word/2010/wordml" xmlns:w15="http://schemas.microsoft.com/office/word/2012/wordml" xmlns:wpg="http://schemas.microsoft.com/office/word/2010/wordprocessingGroup" xmlns:wpi="http://schemas.microsoft.com/office/word/2010/wordprocessingInk" xmlns:wne="http://schemas.microsoft.com/office/word/2006/wordml" xmlns:wps="http://schemas.microsoft.com/office/word/2010/wordprocessingShape" mc:Ignorable="w14 w15 wp14">
   <w:body>
     <w:p>
       <w:pPr>
@@ -204,7 +204,51 @@
           <w:sz w:val="40"/>
           <w:szCs w:val="40"/>
         </w:rPr>
-        <w:t xml:space="preserve">Percentage of </w:t>
+        <w:t xml:space="preserve">Percentage of certain fast-food restaurant (e.g., McDonald); Percentage of grade </w:t>
+      </w:r>
+      <w:proofErr w:type="gramStart"/>
+      <w:r>
+        <w:rPr>
+          <w:sz w:val="40"/>
+          <w:szCs w:val="40"/>
+        </w:rPr>
+        <w:t>A(</w:t>
+      </w:r>
+      <w:proofErr w:type="gramEnd"/>
+      <w:r>
+        <w:rPr>
+          <w:sz w:val="40"/>
+          <w:szCs w:val="40"/>
+        </w:rPr>
+        <w:t xml:space="preserve">or </w:t>
+      </w:r>
+      <w:r>
+        <w:rPr>
+          <w:sz w:val="40"/>
+          <w:szCs w:val="40"/>
+        </w:rPr>
+        <w:t xml:space="preserve">C) restaurant; Percentage of </w:t>
+      </w:r>
+      <w:r>
+        <w:rPr>
+          <w:sz w:val="40"/>
+          <w:szCs w:val="40"/>
+        </w:rPr>
+        <w:t>fast food cuisine type</w:t>
+      </w:r>
+      <w:r>
+        <w:rPr>
+          <w:sz w:val="40"/>
+          <w:szCs w:val="40"/>
+        </w:rPr>
+        <w:t xml:space="preserve"> restaurant</w:t>
+      </w:r>
+      <w:r>
+        <w:rPr>
+          <w:sz w:val="40"/>
+          <w:szCs w:val="40"/>
+        </w:rPr>
+        <w:t xml:space="preserve"> [dataset: </w:t>
       </w:r>
       <w:proofErr w:type="spellStart"/>
       <w:r>
@@ -212,7 +256,7 @@
           <w:sz w:val="40"/>
           <w:szCs w:val="40"/>
         </w:rPr>
-        <w:t>Amercian</w:t>
+        <w:t>combined_boro</w:t>
       </w:r>
       <w:proofErr w:type="spellEnd"/>
       <w:r>
@@ -220,65 +264,14 @@
           <w:sz w:val="40"/>
           <w:szCs w:val="40"/>
         </w:rPr>
-        <w:t>(Chinese)</w:t>
-      </w:r>
-      <w:r>
-        <w:rPr>
-          <w:sz w:val="40"/>
-          <w:szCs w:val="40"/>
-        </w:rPr>
-        <w:t xml:space="preserve"> restaurant</w:t>
-      </w:r>
-      <w:r>
-        <w:rPr>
-          <w:sz w:val="40"/>
-          <w:szCs w:val="40"/>
-        </w:rPr>
-        <w:t>;</w:t>
-      </w:r>
-      <w:r>
-        <w:rPr>
-          <w:sz w:val="40"/>
-          <w:szCs w:val="40"/>
-        </w:rPr>
-        <w:t xml:space="preserve"> </w:t>
-      </w:r>
-      <w:r>
-        <w:rPr>
-          <w:sz w:val="40"/>
-          <w:szCs w:val="40"/>
-        </w:rPr>
-        <w:t xml:space="preserve">Percentage of certain fast-food restaurant (e.g., McDonald); Percentage of grade </w:t>
-      </w:r>
-      <w:proofErr w:type="gramStart"/>
-      <w:r>
-        <w:rPr>
-          <w:sz w:val="40"/>
-          <w:szCs w:val="40"/>
-        </w:rPr>
-        <w:t>A(</w:t>
-      </w:r>
-      <w:proofErr w:type="gramEnd"/>
-      <w:r>
-        <w:rPr>
-          <w:sz w:val="40"/>
-          <w:szCs w:val="40"/>
-        </w:rPr>
-        <w:t xml:space="preserve">or </w:t>
-      </w:r>
-      <w:r>
-        <w:rPr>
-          <w:sz w:val="40"/>
-          <w:szCs w:val="40"/>
-        </w:rPr>
-        <w:t xml:space="preserve">C) restaurant; Percentage of </w:t>
-      </w:r>
-      <w:r>
-        <w:rPr>
-          <w:sz w:val="40"/>
-          <w:szCs w:val="40"/>
-        </w:rPr>
-        <w:t>high composite health score restaurant.</w:t>
+        <w:t>]</w:t>
+      </w:r>
+      <w:r>
+        <w:rPr>
+          <w:sz w:val="40"/>
+          <w:szCs w:val="40"/>
+        </w:rPr>
+        <w:t>.</w:t>
       </w:r>
     </w:p>
     <w:p>
@@ -334,28 +327,35 @@
         </w:rPr>
         <w:t>_</w:t>
       </w:r>
+      <w:r>
+        <w:rPr>
+          <w:sz w:val="40"/>
+          <w:szCs w:val="40"/>
+        </w:rPr>
+        <w:t>rate</w:t>
+      </w:r>
+      <w:r>
+        <w:rPr>
+          <w:sz w:val="40"/>
+          <w:szCs w:val="40"/>
+        </w:rPr>
+        <w:t xml:space="preserve">, </w:t>
+      </w:r>
       <w:bookmarkStart w:id="0" w:name="_GoBack"/>
+      <w:r>
+        <w:rPr>
+          <w:sz w:val="40"/>
+          <w:szCs w:val="40"/>
+        </w:rPr>
+        <w:t>Poverty</w:t>
+      </w:r>
       <w:bookmarkEnd w:id="0"/>
       <w:r>
         <w:rPr>
           <w:sz w:val="40"/>
           <w:szCs w:val="40"/>
         </w:rPr>
-        <w:t>rate</w:t>
-      </w:r>
-      <w:r>
-        <w:rPr>
-          <w:sz w:val="40"/>
-          <w:szCs w:val="40"/>
-        </w:rPr>
-        <w:t xml:space="preserve">, </w:t>
-      </w:r>
-      <w:r>
-        <w:rPr>
-          <w:sz w:val="40"/>
-          <w:szCs w:val="40"/>
-        </w:rPr>
-        <w:t xml:space="preserve">Poverty, Smoking, </w:t>
+        <w:t xml:space="preserve">, Smoking, </w:t>
       </w:r>
       <w:r>
         <w:rPr>
@@ -508,8 +508,8 @@
 </file>
 
 <file path=word/numbering.xml><?xml version="1.0" encoding="utf-8"?>
-<w:numbering xmlns:wpc="http://schemas.microsoft.com/office/word/2010/wordprocessingCanvas" xmlns:cx="http://schemas.microsoft.com/office/drawing/2014/chartex" xmlns:cx1="http://schemas.microsoft.com/office/drawing/2015/9/8/chartex" xmlns:cx2="http://schemas.microsoft.com/office/drawing/2015/10/21/chartex" xmlns:cx3="http://schemas.microsoft.com/office/drawing/2016/5/9/chartex" xmlns:cx4="http://schemas.microsoft.com/office/drawing/2016/5/10/chartex" xmlns:cx5="http://schemas.microsoft.com/office/drawing/2016/5/11/chartex" xmlns:cx6="http://schemas.microsoft.com/office/drawing/2016/5/12/chartex" xmlns:cx7="http://schemas.microsoft.com/office/drawing/2016/5/13/chartex" xmlns:cx8="http://schemas.microsoft.com/office/drawing/2016/5/14/chartex" xmlns:mc="http://schemas.openxmlformats.org/markup-compatibility/2006" xmlns:aink="http://schemas.microsoft.com/office/drawing/2016/ink" xmlns:am3d="http://schemas.microsoft.com/office/drawing/2017/model3d" xmlns:o="urn:schemas-microsoft-com:office:office" xmlns:r="http://schemas.openxmlformats.org/officeDocument/2006/relationships" xmlns:m="http://schemas.openxmlformats.org/officeDocument/2006/math" xmlns:v="urn:schemas-microsoft-com:vml" xmlns:wp14="http://schemas.microsoft.com/office/word/2010/wordprocessingDrawing" xmlns:wp="http://schemas.openxmlformats.org/drawingml/2006/wordprocessingDrawing" xmlns:w10="urn:schemas-microsoft-com:office:word" xmlns:w="http://schemas.openxmlformats.org/wordprocessingml/2006/main" xmlns:w14="http://schemas.microsoft.com/office/word/2010/wordml" xmlns:w15="http://schemas.microsoft.com/office/word/2012/wordml" xmlns:w16cid="http://schemas.microsoft.com/office/word/2016/wordml/cid" xmlns:w16se="http://schemas.microsoft.com/office/word/2015/wordml/symex" xmlns:wpg="http://schemas.microsoft.com/office/word/2010/wordprocessingGroup" xmlns:wpi="http://schemas.microsoft.com/office/word/2010/wordprocessingInk" xmlns:wne="http://schemas.microsoft.com/office/word/2006/wordml" xmlns:wps="http://schemas.microsoft.com/office/word/2010/wordprocessingShape" mc:Ignorable="w14 w15 w16se w16cid wp14">
-  <w:abstractNum w:abstractNumId="0" w15:restartNumberingAfterBreak="0">
+<w:numbering xmlns:wpc="http://schemas.microsoft.com/office/word/2010/wordprocessingCanvas" xmlns:mo="http://schemas.microsoft.com/office/mac/office/2008/main" xmlns:mc="http://schemas.openxmlformats.org/markup-compatibility/2006" xmlns:mv="urn:schemas-microsoft-com:mac:vml" xmlns:o="urn:schemas-microsoft-com:office:office" xmlns:r="http://schemas.openxmlformats.org/officeDocument/2006/relationships" xmlns:m="http://schemas.openxmlformats.org/officeDocument/2006/math" xmlns:v="urn:schemas-microsoft-com:vml" xmlns:wp14="http://schemas.microsoft.com/office/word/2010/wordprocessingDrawing" xmlns:wp="http://schemas.openxmlformats.org/drawingml/2006/wordprocessingDrawing" xmlns:w10="urn:schemas-microsoft-com:office:word" xmlns:w="http://schemas.openxmlformats.org/wordprocessingml/2006/main" xmlns:w14="http://schemas.microsoft.com/office/word/2010/wordml" xmlns:w15="http://schemas.microsoft.com/office/word/2012/wordml" xmlns:wpg="http://schemas.microsoft.com/office/word/2010/wordprocessingGroup" xmlns:wpi="http://schemas.microsoft.com/office/word/2010/wordprocessingInk" xmlns:wne="http://schemas.microsoft.com/office/word/2006/wordml" xmlns:wps="http://schemas.microsoft.com/office/word/2010/wordprocessingShape" mc:Ignorable="w14 w15 wp14">
+  <w:abstractNum w:abstractNumId="0">
     <w:nsid w:val="0C7D59B8"/>
     <w:multiLevelType w:val="hybridMultilevel"/>
     <w:tmpl w:val="AAFC22CA"/>
@@ -605,7 +605,7 @@
 </file>
 
 <file path=word/styles.xml><?xml version="1.0" encoding="utf-8"?>
-<w:styles xmlns:mc="http://schemas.openxmlformats.org/markup-compatibility/2006" xmlns:r="http://schemas.openxmlformats.org/officeDocument/2006/relationships" xmlns:w="http://schemas.openxmlformats.org/wordprocessingml/2006/main" xmlns:w14="http://schemas.microsoft.com/office/word/2010/wordml" xmlns:w15="http://schemas.microsoft.com/office/word/2012/wordml" xmlns:w16cid="http://schemas.microsoft.com/office/word/2016/wordml/cid" xmlns:w16se="http://schemas.microsoft.com/office/word/2015/wordml/symex" mc:Ignorable="w14 w15 w16se w16cid">
+<w:styles xmlns:mc="http://schemas.openxmlformats.org/markup-compatibility/2006" xmlns:r="http://schemas.openxmlformats.org/officeDocument/2006/relationships" xmlns:w="http://schemas.openxmlformats.org/wordprocessingml/2006/main" xmlns:w14="http://schemas.microsoft.com/office/word/2010/wordml" xmlns:w15="http://schemas.microsoft.com/office/word/2012/wordml" mc:Ignorable="w14 w15">
   <w:docDefaults>
     <w:rPrDefault>
       <w:rPr>
@@ -621,7 +621,7 @@
       </w:pPr>
     </w:pPrDefault>
   </w:docDefaults>
-  <w:latentStyles w:defLockedState="0" w:defUIPriority="99" w:defSemiHidden="0" w:defUnhideWhenUsed="0" w:defQFormat="0" w:count="375">
+  <w:latentStyles w:defLockedState="0" w:defUIPriority="99" w:defSemiHidden="0" w:defUnhideWhenUsed="0" w:defQFormat="0" w:count="380">
     <w:lsdException w:name="Normal" w:uiPriority="0" w:qFormat="1"/>
     <w:lsdException w:name="heading 1" w:uiPriority="9" w:qFormat="1"/>
     <w:lsdException w:name="heading 2" w:semiHidden="1" w:uiPriority="9" w:unhideWhenUsed="1" w:qFormat="1"/>
@@ -993,10 +993,6 @@
     <w:lsdException w:name="List Table 5 Dark Accent 6" w:uiPriority="50"/>
     <w:lsdException w:name="List Table 6 Colorful Accent 6" w:uiPriority="51"/>
     <w:lsdException w:name="List Table 7 Colorful Accent 6" w:uiPriority="52"/>
-    <w:lsdException w:name="Mention" w:semiHidden="1" w:unhideWhenUsed="1"/>
-    <w:lsdException w:name="Smart Hyperlink" w:semiHidden="1" w:unhideWhenUsed="1"/>
-    <w:lsdException w:name="Hashtag" w:semiHidden="1" w:unhideWhenUsed="1"/>
-    <w:lsdException w:name="Unresolved Mention" w:semiHidden="1" w:unhideWhenUsed="1"/>
   </w:latentStyles>
   <w:style w:type="paragraph" w:default="1" w:styleId="Normal">
     <w:name w:val="Normal"/>

</xml_diff>